<commit_message>
Them permission va api key vao manifest
</commit_message>
<xml_diff>
--- a/Tai Lieu/BacSiGiaDinh.docx
+++ b/Tai Lieu/BacSiGiaDinh.docx
@@ -86,10 +86,13 @@
       </w:r>
     </w:p>
     <w:p>
-      <w:r>
-        <w:t>S</w:t>
-      </w:r>
-    </w:p>
+      <w:bookmarkStart w:id="0" w:name="_GoBack"/>
+      <w:bookmarkEnd w:id="0"/>
+      <w:r>
+        <w:t>http://karnshah8890.blogspot.com/2013/03/google-places-api-tutorial.html</w:t>
+      </w:r>
+    </w:p>
+    <w:p/>
     <w:p>
       <w:r>
         <w:t>S</w:t>
@@ -305,6 +308,7 @@
         </w:numPr>
       </w:pPr>
       <w:r>
+        <w:lastRenderedPageBreak/>
         <w:t>Làm đúng chức năng và ko nên phực tạp</w:t>
       </w:r>
     </w:p>
@@ -317,7 +321,6 @@
         </w:numPr>
       </w:pPr>
       <w:r>
-        <w:lastRenderedPageBreak/>
         <w:t>Làm sao chuyển được địa chỉ về tọa độ một cách nhanh nhất</w:t>
       </w:r>
     </w:p>
@@ -605,7 +608,6 @@
       </w:r>
       <w:r>
         <w:rPr>
-          <w:rStyle w:val="ListParagraph"/>
           <w:color w:val="000000"/>
           <w:sz w:val="24"/>
           <w:szCs w:val="24"/>
@@ -643,7 +645,6 @@
       </w:r>
       <w:r>
         <w:rPr>
-          <w:rStyle w:val="ListParagraph"/>
           <w:color w:val="000000"/>
         </w:rPr>
         <w:t xml:space="preserve"> </w:t>
@@ -697,8 +698,6 @@
         </w:rPr>
         <w:t>);</w:t>
       </w:r>
-      <w:bookmarkStart w:id="0" w:name="_GoBack"/>
-      <w:bookmarkEnd w:id="0"/>
     </w:p>
     <w:p/>
     <w:p/>
@@ -897,6 +896,7 @@
           </w:tcPr>
           <w:p>
             <w:r>
+              <w:lastRenderedPageBreak/>
               <w:t>4</w:t>
             </w:r>
           </w:p>
@@ -915,7 +915,31 @@
         </w:tc>
       </w:tr>
     </w:tbl>
-    <w:p/>
+    <w:p>
+      <w:pPr>
+        <w:tabs>
+          <w:tab w:val="left" w:pos="2410"/>
+        </w:tabs>
+      </w:pPr>
+      <w:r>
+        <w:t xml:space="preserve">Thêm địa điểm: </w:t>
+      </w:r>
+      <w:hyperlink r:id="rId8" w:history="1">
+        <w:r>
+          <w:rPr>
+            <w:rStyle w:val="Hyperlink"/>
+          </w:rPr>
+          <w:t>https://developers.google.com/places/android/add-place</w:t>
+        </w:r>
+      </w:hyperlink>
+    </w:p>
+    <w:p>
+      <w:pPr>
+        <w:tabs>
+          <w:tab w:val="left" w:pos="2410"/>
+        </w:tabs>
+      </w:pPr>
+    </w:p>
     <w:p/>
     <w:p>
       <w:pPr>
@@ -1005,7 +1029,7 @@
             <w:tcW w:w="5608" w:type="dxa"/>
           </w:tcPr>
           <w:p>
-            <w:hyperlink r:id="rId8" w:history="1">
+            <w:hyperlink r:id="rId9" w:history="1">
               <w:r>
                 <w:rPr>
                   <w:rStyle w:val="Hyperlink"/>

</xml_diff>